<commit_message>
Broke out route distance and route fitness into two seperate functions
</commit_message>
<xml_diff>
--- a/reportedit.docx
+++ b/reportedit.docx
@@ -4,6 +4,7 @@
   <w:body>
     <w:p>
       <w:pPr>
+        <w:spacing w:after="0" w:line="240" w:lineRule="auto"/>
         <w:jc w:val="center"/>
         <w:rPr>
           <w:sz w:val="28"/>
@@ -22,6 +23,7 @@
     </w:p>
     <w:p>
       <w:pPr>
+        <w:spacing w:after="0" w:line="240" w:lineRule="auto"/>
         <w:jc w:val="center"/>
         <w:rPr>
           <w:rFonts w:asciiTheme="majorHAnsi" w:hAnsiTheme="majorHAnsi" w:cstheme="majorHAnsi"/>
@@ -45,6 +47,7 @@
     </w:p>
     <w:p>
       <w:pPr>
+        <w:spacing w:after="0" w:line="240" w:lineRule="auto"/>
         <w:jc w:val="center"/>
         <w:rPr>
           <w:rFonts w:asciiTheme="majorHAnsi" w:hAnsiTheme="majorHAnsi" w:cstheme="majorHAnsi"/>
@@ -59,6 +62,7 @@
     </w:p>
     <w:p>
       <w:pPr>
+        <w:spacing w:after="0" w:line="240" w:lineRule="auto"/>
         <w:jc w:val="center"/>
         <w:rPr>
           <w:rFonts w:asciiTheme="majorHAnsi" w:hAnsiTheme="majorHAnsi" w:cstheme="majorHAnsi"/>
@@ -67,6 +71,7 @@
     </w:p>
     <w:p>
       <w:pPr>
+        <w:spacing w:after="0" w:line="240" w:lineRule="auto"/>
         <w:jc w:val="center"/>
         <w:rPr>
           <w:rFonts w:asciiTheme="majorHAnsi" w:hAnsiTheme="majorHAnsi" w:cstheme="majorHAnsi"/>
@@ -83,6 +88,7 @@
     </w:p>
     <w:p>
       <w:pPr>
+        <w:spacing w:after="0" w:line="240" w:lineRule="auto"/>
         <w:rPr>
           <w:rFonts w:asciiTheme="majorHAnsi" w:hAnsiTheme="majorHAnsi" w:cstheme="majorHAnsi"/>
         </w:rPr>
@@ -103,6 +109,7 @@
     </w:p>
     <w:p>
       <w:pPr>
+        <w:spacing w:after="0" w:line="240" w:lineRule="auto"/>
         <w:rPr>
           <w:rFonts w:asciiTheme="majorHAnsi" w:hAnsiTheme="majorHAnsi" w:cstheme="majorHAnsi"/>
         </w:rPr>
@@ -117,6 +124,7 @@
     </w:p>
     <w:p>
       <w:pPr>
+        <w:spacing w:after="0" w:line="240" w:lineRule="auto"/>
         <w:rPr>
           <w:rFonts w:asciiTheme="majorHAnsi" w:hAnsiTheme="majorHAnsi" w:cstheme="majorHAnsi"/>
         </w:rPr>
@@ -131,6 +139,7 @@
     </w:p>
     <w:p>
       <w:pPr>
+        <w:spacing w:after="0" w:line="240" w:lineRule="auto"/>
         <w:rPr>
           <w:rFonts w:asciiTheme="majorHAnsi" w:hAnsiTheme="majorHAnsi" w:cstheme="majorHAnsi"/>
         </w:rPr>
@@ -150,6 +159,7 @@
     </w:p>
     <w:p>
       <w:pPr>
+        <w:spacing w:after="0" w:line="240" w:lineRule="auto"/>
         <w:rPr>
           <w:rFonts w:asciiTheme="majorHAnsi" w:hAnsiTheme="majorHAnsi" w:cstheme="majorHAnsi"/>
         </w:rPr>
@@ -170,6 +180,7 @@
     </w:p>
     <w:p>
       <w:pPr>
+        <w:spacing w:after="0" w:line="240" w:lineRule="auto"/>
         <w:rPr>
           <w:rFonts w:asciiTheme="majorHAnsi" w:hAnsiTheme="majorHAnsi" w:cstheme="majorHAnsi"/>
         </w:rPr>
@@ -190,6 +201,7 @@
     </w:p>
     <w:p>
       <w:pPr>
+        <w:spacing w:after="0" w:line="240" w:lineRule="auto"/>
         <w:ind w:left="1440"/>
         <w:rPr>
           <w:rFonts w:asciiTheme="majorHAnsi" w:hAnsiTheme="majorHAnsi" w:cstheme="majorHAnsi"/>
@@ -204,6 +216,7 @@
     </w:p>
     <w:p>
       <w:pPr>
+        <w:spacing w:after="0" w:line="240" w:lineRule="auto"/>
         <w:ind w:left="1440"/>
         <w:rPr>
           <w:rFonts w:asciiTheme="majorHAnsi" w:hAnsiTheme="majorHAnsi" w:cstheme="majorHAnsi"/>
@@ -218,6 +231,7 @@
     </w:p>
     <w:p>
       <w:pPr>
+        <w:spacing w:after="0" w:line="240" w:lineRule="auto"/>
         <w:ind w:left="1440"/>
         <w:rPr>
           <w:rFonts w:asciiTheme="majorHAnsi" w:hAnsiTheme="majorHAnsi" w:cstheme="majorHAnsi"/>
@@ -232,6 +246,8 @@
     </w:p>
     <w:p>
       <w:pPr>
+        <w:spacing w:after="0" w:line="240" w:lineRule="auto"/>
+        <w:ind w:firstLine="720"/>
         <w:rPr>
           <w:rFonts w:asciiTheme="majorHAnsi" w:hAnsiTheme="majorHAnsi" w:cstheme="majorHAnsi"/>
         </w:rPr>
@@ -251,13 +267,15 @@
     </w:p>
     <w:p>
       <w:pPr>
-        <w:rPr>
-          <w:rFonts w:asciiTheme="majorHAnsi" w:hAnsiTheme="majorHAnsi" w:cstheme="majorHAnsi"/>
-        </w:rPr>
-      </w:pPr>
-    </w:p>
-    <w:p>
-      <w:pPr>
+        <w:spacing w:after="0" w:line="240" w:lineRule="auto"/>
+        <w:rPr>
+          <w:rFonts w:asciiTheme="majorHAnsi" w:hAnsiTheme="majorHAnsi" w:cstheme="majorHAnsi"/>
+        </w:rPr>
+      </w:pPr>
+    </w:p>
+    <w:p>
+      <w:pPr>
+        <w:spacing w:after="0" w:line="240" w:lineRule="auto"/>
         <w:jc w:val="center"/>
         <w:rPr>
           <w:rFonts w:asciiTheme="majorHAnsi" w:hAnsiTheme="majorHAnsi" w:cstheme="majorHAnsi"/>
@@ -274,6 +292,7 @@
     </w:p>
     <w:p>
       <w:pPr>
+        <w:spacing w:after="0" w:line="240" w:lineRule="auto"/>
         <w:rPr>
           <w:rFonts w:asciiTheme="majorHAnsi" w:hAnsiTheme="majorHAnsi" w:cstheme="majorHAnsi"/>
         </w:rPr>
@@ -304,6 +323,7 @@
           <w:ilvl w:val="0"/>
           <w:numId w:val="1"/>
         </w:numPr>
+        <w:spacing w:after="0" w:line="240" w:lineRule="auto"/>
         <w:rPr>
           <w:rFonts w:asciiTheme="majorHAnsi" w:hAnsiTheme="majorHAnsi" w:cstheme="majorHAnsi"/>
         </w:rPr>
@@ -322,6 +342,7 @@
           <w:ilvl w:val="0"/>
           <w:numId w:val="1"/>
         </w:numPr>
+        <w:spacing w:after="0" w:line="240" w:lineRule="auto"/>
         <w:rPr>
           <w:rFonts w:asciiTheme="majorHAnsi" w:hAnsiTheme="majorHAnsi" w:cstheme="majorHAnsi"/>
         </w:rPr>
@@ -340,27 +361,54 @@
           <w:ilvl w:val="0"/>
           <w:numId w:val="1"/>
         </w:numPr>
-        <w:rPr>
-          <w:rFonts w:asciiTheme="majorHAnsi" w:hAnsiTheme="majorHAnsi" w:cstheme="majorHAnsi"/>
-        </w:rPr>
-      </w:pPr>
-      <w:r>
-        <w:rPr>
-          <w:rFonts w:asciiTheme="majorHAnsi" w:hAnsiTheme="majorHAnsi" w:cstheme="majorHAnsi"/>
-        </w:rPr>
-        <w:lastRenderedPageBreak/>
-        <w:t xml:space="preserve">A visual representation of the effectiveness of the user’s chosen algorithm. This is done by displaying the best found cycle and graphing the distances of the best route that was found over iterations. </w:t>
-      </w:r>
-    </w:p>
-    <w:p>
-      <w:pPr>
-        <w:rPr>
-          <w:rFonts w:asciiTheme="majorHAnsi" w:hAnsiTheme="majorHAnsi" w:cstheme="majorHAnsi"/>
-        </w:rPr>
-      </w:pPr>
-    </w:p>
-    <w:p>
-      <w:pPr>
+        <w:spacing w:after="0" w:line="240" w:lineRule="auto"/>
+        <w:rPr>
+          <w:rFonts w:asciiTheme="majorHAnsi" w:hAnsiTheme="majorHAnsi" w:cstheme="majorHAnsi"/>
+        </w:rPr>
+      </w:pPr>
+      <w:r>
+        <w:rPr>
+          <w:rFonts w:asciiTheme="majorHAnsi" w:hAnsiTheme="majorHAnsi" w:cstheme="majorHAnsi"/>
+        </w:rPr>
+        <w:t xml:space="preserve">A visual representation of the effectiveness of the user’s chosen algorithm. This is done by displaying the </w:t>
+      </w:r>
+      <w:r>
+        <w:rPr>
+          <w:rFonts w:asciiTheme="majorHAnsi" w:hAnsiTheme="majorHAnsi" w:cstheme="majorHAnsi"/>
+        </w:rPr>
+        <w:t>best</w:t>
+      </w:r>
+      <w:r>
+        <w:rPr>
+          <w:rFonts w:asciiTheme="majorHAnsi" w:hAnsiTheme="majorHAnsi" w:cstheme="majorHAnsi"/>
+        </w:rPr>
+        <w:t xml:space="preserve"> cycle</w:t>
+      </w:r>
+      <w:r>
+        <w:rPr>
+          <w:rFonts w:asciiTheme="majorHAnsi" w:hAnsiTheme="majorHAnsi" w:cstheme="majorHAnsi"/>
+        </w:rPr>
+        <w:t xml:space="preserve"> found so far</w:t>
+      </w:r>
+      <w:r>
+        <w:rPr>
+          <w:rFonts w:asciiTheme="majorHAnsi" w:hAnsiTheme="majorHAnsi" w:cstheme="majorHAnsi"/>
+        </w:rPr>
+        <w:t xml:space="preserve"> and graphing the distances of the best route that was found over iterations. </w:t>
+      </w:r>
+    </w:p>
+    <w:p>
+      <w:pPr>
+        <w:pStyle w:val="ListParagraph"/>
+        <w:spacing w:after="0" w:line="240" w:lineRule="auto"/>
+        <w:rPr>
+          <w:rFonts w:asciiTheme="majorHAnsi" w:hAnsiTheme="majorHAnsi" w:cstheme="majorHAnsi"/>
+        </w:rPr>
+      </w:pPr>
+    </w:p>
+    <w:p>
+      <w:pPr>
+        <w:spacing w:after="0" w:line="240" w:lineRule="auto"/>
         <w:jc w:val="center"/>
         <w:rPr>
           <w:rFonts w:asciiTheme="majorHAnsi" w:hAnsiTheme="majorHAnsi" w:cstheme="majorHAnsi"/>
@@ -377,6 +425,7 @@
     </w:p>
     <w:p>
       <w:pPr>
+        <w:spacing w:after="0" w:line="240" w:lineRule="auto"/>
         <w:rPr>
           <w:rFonts w:asciiTheme="majorHAnsi" w:eastAsiaTheme="minorEastAsia" w:hAnsiTheme="majorHAnsi" w:cstheme="majorHAnsi"/>
         </w:rPr>
@@ -629,6 +678,7 @@
     </w:p>
     <w:p>
       <w:pPr>
+        <w:spacing w:after="0" w:line="240" w:lineRule="auto"/>
         <w:rPr>
           <w:rFonts w:asciiTheme="majorHAnsi" w:eastAsiaTheme="minorEastAsia" w:hAnsiTheme="majorHAnsi" w:cstheme="majorHAnsi"/>
         </w:rPr>
@@ -636,6 +686,7 @@
     </w:p>
     <w:p>
       <w:pPr>
+        <w:spacing w:after="0" w:line="240" w:lineRule="auto"/>
         <w:jc w:val="center"/>
         <w:rPr>
           <w:rFonts w:asciiTheme="majorHAnsi" w:eastAsiaTheme="minorEastAsia" w:hAnsiTheme="majorHAnsi" w:cstheme="majorHAnsi"/>
@@ -647,11 +698,13 @@
           <w:rFonts w:asciiTheme="majorHAnsi" w:eastAsiaTheme="minorEastAsia" w:hAnsiTheme="majorHAnsi" w:cstheme="majorHAnsi"/>
           <w:u w:val="single"/>
         </w:rPr>
+        <w:lastRenderedPageBreak/>
         <w:t>Tools:</w:t>
       </w:r>
     </w:p>
     <w:p>
       <w:pPr>
+        <w:spacing w:after="0" w:line="240" w:lineRule="auto"/>
         <w:rPr>
           <w:rFonts w:asciiTheme="majorHAnsi" w:eastAsiaTheme="minorEastAsia" w:hAnsiTheme="majorHAnsi" w:cstheme="majorHAnsi"/>
         </w:rPr>
@@ -696,44 +749,32 @@
         <w:rPr>
           <w:rFonts w:asciiTheme="majorHAnsi" w:eastAsiaTheme="minorEastAsia" w:hAnsiTheme="majorHAnsi" w:cstheme="majorHAnsi"/>
         </w:rPr>
-        <w:t xml:space="preserve">wo primary external libraries were utilized. </w:t>
-      </w:r>
-      <w:proofErr w:type="spellStart"/>
+        <w:t>wo primary external libraries were utilized. Py</w:t>
+      </w:r>
       <w:r>
         <w:rPr>
           <w:rFonts w:asciiTheme="majorHAnsi" w:eastAsiaTheme="minorEastAsia" w:hAnsiTheme="majorHAnsi" w:cstheme="majorHAnsi"/>
         </w:rPr>
-        <w:t>Py</w:t>
+        <w:t>game was used to build the GUI, and matplotlib was used to plot how the calculated</w:t>
       </w:r>
       <w:r>
         <w:rPr>
           <w:rFonts w:asciiTheme="majorHAnsi" w:eastAsiaTheme="minorEastAsia" w:hAnsiTheme="majorHAnsi" w:cstheme="majorHAnsi"/>
         </w:rPr>
-        <w:t>game</w:t>
-      </w:r>
-      <w:proofErr w:type="spellEnd"/>
-      <w:r>
+        <w:t xml:space="preserve"> distance of the algorithm improves over time. </w:t>
+      </w:r>
+    </w:p>
+    <w:p>
+      <w:pPr>
+        <w:spacing w:after="0" w:line="240" w:lineRule="auto"/>
         <w:rPr>
           <w:rFonts w:asciiTheme="majorHAnsi" w:eastAsiaTheme="minorEastAsia" w:hAnsiTheme="majorHAnsi" w:cstheme="majorHAnsi"/>
         </w:rPr>
-        <w:t xml:space="preserve"> was used to build the GUI, and matplotlib was used to plot how the calculated</w:t>
-      </w:r>
-      <w:r>
-        <w:rPr>
-          <w:rFonts w:asciiTheme="majorHAnsi" w:eastAsiaTheme="minorEastAsia" w:hAnsiTheme="majorHAnsi" w:cstheme="majorHAnsi"/>
-        </w:rPr>
-        <w:t xml:space="preserve"> distance of the algorithm improves over time. </w:t>
-      </w:r>
-    </w:p>
-    <w:p>
-      <w:pPr>
-        <w:rPr>
-          <w:rFonts w:asciiTheme="majorHAnsi" w:eastAsiaTheme="minorEastAsia" w:hAnsiTheme="majorHAnsi" w:cstheme="majorHAnsi"/>
-        </w:rPr>
-      </w:pPr>
-    </w:p>
-    <w:p>
-      <w:pPr>
+      </w:pPr>
+    </w:p>
+    <w:p>
+      <w:pPr>
+        <w:spacing w:after="0" w:line="240" w:lineRule="auto"/>
         <w:jc w:val="center"/>
         <w:rPr>
           <w:rFonts w:asciiTheme="majorHAnsi" w:eastAsiaTheme="minorEastAsia" w:hAnsiTheme="majorHAnsi" w:cstheme="majorHAnsi"/>
@@ -754,6 +795,7 @@
           <w:ilvl w:val="0"/>
           <w:numId w:val="2"/>
         </w:numPr>
+        <w:spacing w:after="0" w:line="240" w:lineRule="auto"/>
         <w:rPr>
           <w:rFonts w:asciiTheme="majorHAnsi" w:hAnsiTheme="majorHAnsi" w:cstheme="majorHAnsi"/>
         </w:rPr>
@@ -778,6 +820,7 @@
           <w:ilvl w:val="1"/>
           <w:numId w:val="2"/>
         </w:numPr>
+        <w:spacing w:after="0" w:line="240" w:lineRule="auto"/>
         <w:rPr>
           <w:rFonts w:asciiTheme="majorHAnsi" w:hAnsiTheme="majorHAnsi" w:cstheme="majorHAnsi"/>
         </w:rPr>
@@ -792,7 +835,21 @@
         <w:rPr>
           <w:rFonts w:asciiTheme="majorHAnsi" w:hAnsiTheme="majorHAnsi" w:cstheme="majorHAnsi"/>
         </w:rPr>
-        <w:t xml:space="preserve">atively finding and adding </w:t>
+        <w:t xml:space="preserve">atively </w:t>
+      </w:r>
+      <w:proofErr w:type="gramStart"/>
+      <w:r>
+        <w:rPr>
+          <w:rFonts w:asciiTheme="majorHAnsi" w:hAnsiTheme="majorHAnsi" w:cstheme="majorHAnsi"/>
+        </w:rPr>
+        <w:t>finding</w:t>
+      </w:r>
+      <w:proofErr w:type="gramEnd"/>
+      <w:r>
+        <w:rPr>
+          <w:rFonts w:asciiTheme="majorHAnsi" w:hAnsiTheme="majorHAnsi" w:cstheme="majorHAnsi"/>
+        </w:rPr>
+        <w:t xml:space="preserve"> and adding </w:t>
       </w:r>
       <w:r>
         <w:rPr>
@@ -826,6 +883,7 @@
           <w:ilvl w:val="0"/>
           <w:numId w:val="2"/>
         </w:numPr>
+        <w:spacing w:after="0" w:line="240" w:lineRule="auto"/>
         <w:rPr>
           <w:rFonts w:asciiTheme="majorHAnsi" w:hAnsiTheme="majorHAnsi" w:cstheme="majorHAnsi"/>
         </w:rPr>
@@ -844,6 +902,7 @@
           <w:ilvl w:val="0"/>
           <w:numId w:val="2"/>
         </w:numPr>
+        <w:spacing w:after="0" w:line="240" w:lineRule="auto"/>
         <w:rPr>
           <w:rFonts w:asciiTheme="majorHAnsi" w:hAnsiTheme="majorHAnsi" w:cstheme="majorHAnsi"/>
         </w:rPr>
@@ -862,6 +921,7 @@
           <w:ilvl w:val="0"/>
           <w:numId w:val="2"/>
         </w:numPr>
+        <w:spacing w:after="0" w:line="240" w:lineRule="auto"/>
         <w:rPr>
           <w:rFonts w:asciiTheme="majorHAnsi" w:hAnsiTheme="majorHAnsi" w:cstheme="majorHAnsi"/>
         </w:rPr>
@@ -880,6 +940,7 @@
           <w:ilvl w:val="1"/>
           <w:numId w:val="2"/>
         </w:numPr>
+        <w:spacing w:after="0" w:line="240" w:lineRule="auto"/>
         <w:rPr>
           <w:rFonts w:asciiTheme="majorHAnsi" w:hAnsiTheme="majorHAnsi" w:cstheme="majorHAnsi"/>
         </w:rPr>
@@ -970,6 +1031,7 @@
           <w:ilvl w:val="0"/>
           <w:numId w:val="2"/>
         </w:numPr>
+        <w:spacing w:after="0" w:line="240" w:lineRule="auto"/>
         <w:rPr>
           <w:rFonts w:asciiTheme="majorHAnsi" w:hAnsiTheme="majorHAnsi" w:cstheme="majorHAnsi"/>
         </w:rPr>
@@ -988,6 +1050,7 @@
           <w:ilvl w:val="1"/>
           <w:numId w:val="2"/>
         </w:numPr>
+        <w:spacing w:after="0" w:line="240" w:lineRule="auto"/>
         <w:rPr>
           <w:rFonts w:asciiTheme="majorHAnsi" w:hAnsiTheme="majorHAnsi" w:cstheme="majorHAnsi"/>
         </w:rPr>
@@ -1044,14 +1107,7 @@
         <w:rPr>
           <w:rFonts w:asciiTheme="majorHAnsi" w:hAnsiTheme="majorHAnsi" w:cstheme="majorHAnsi"/>
         </w:rPr>
-        <w:t xml:space="preserve">The annealing part of this algorithm occurs if the </w:t>
-      </w:r>
-      <w:r>
-        <w:rPr>
-          <w:rFonts w:asciiTheme="majorHAnsi" w:hAnsiTheme="majorHAnsi" w:cstheme="majorHAnsi"/>
-        </w:rPr>
-        <w:lastRenderedPageBreak/>
-        <w:t>new route is worse.</w:t>
+        <w:t>The annealing part of this algorithm occurs if the new route is worse.</w:t>
       </w:r>
       <w:r>
         <w:rPr>
@@ -1199,6 +1255,7 @@
           <w:ilvl w:val="0"/>
           <w:numId w:val="2"/>
         </w:numPr>
+        <w:spacing w:after="0" w:line="240" w:lineRule="auto"/>
         <w:rPr>
           <w:rFonts w:asciiTheme="majorHAnsi" w:hAnsiTheme="majorHAnsi" w:cstheme="majorHAnsi"/>
         </w:rPr>
@@ -1217,6 +1274,7 @@
           <w:ilvl w:val="1"/>
           <w:numId w:val="2"/>
         </w:numPr>
+        <w:spacing w:after="0" w:line="240" w:lineRule="auto"/>
         <w:rPr>
           <w:rFonts w:asciiTheme="majorHAnsi" w:hAnsiTheme="majorHAnsi" w:cstheme="majorHAnsi"/>
         </w:rPr>
@@ -1255,13 +1313,31 @@
         <w:rPr>
           <w:rFonts w:asciiTheme="majorHAnsi" w:hAnsiTheme="majorHAnsi" w:cstheme="majorHAnsi"/>
         </w:rPr>
-        <w:t>al pheromones on it’s chosen connections. This approach is similar to nearest neighbor</w:t>
-      </w:r>
-      <w:r>
-        <w:rPr>
-          <w:rFonts w:asciiTheme="majorHAnsi" w:hAnsiTheme="majorHAnsi" w:cstheme="majorHAnsi"/>
-        </w:rPr>
-        <w:t>, but has an additional layer of randomness that allows the al</w:t>
+        <w:t xml:space="preserve">al pheromones on </w:t>
+      </w:r>
+      <w:r>
+        <w:rPr>
+          <w:rFonts w:asciiTheme="majorHAnsi" w:hAnsiTheme="majorHAnsi" w:cstheme="majorHAnsi"/>
+        </w:rPr>
+        <w:t>its</w:t>
+      </w:r>
+      <w:r>
+        <w:rPr>
+          <w:rFonts w:asciiTheme="majorHAnsi" w:hAnsiTheme="majorHAnsi" w:cstheme="majorHAnsi"/>
+        </w:rPr>
+        <w:t xml:space="preserve"> chosen connections. This approach is similar to nearest </w:t>
+      </w:r>
+      <w:r>
+        <w:rPr>
+          <w:rFonts w:asciiTheme="majorHAnsi" w:hAnsiTheme="majorHAnsi" w:cstheme="majorHAnsi"/>
+        </w:rPr>
+        <w:t>neighbor but</w:t>
+      </w:r>
+      <w:r>
+        <w:rPr>
+          <w:rFonts w:asciiTheme="majorHAnsi" w:hAnsiTheme="majorHAnsi" w:cstheme="majorHAnsi"/>
+        </w:rPr>
+        <w:t xml:space="preserve"> has an additional layer of randomness that allows the al</w:t>
       </w:r>
       <w:r>
         <w:rPr>
@@ -1283,6 +1359,7 @@
           <w:ilvl w:val="0"/>
           <w:numId w:val="2"/>
         </w:numPr>
+        <w:spacing w:after="0" w:line="240" w:lineRule="auto"/>
         <w:rPr>
           <w:rFonts w:asciiTheme="majorHAnsi" w:hAnsiTheme="majorHAnsi" w:cstheme="majorHAnsi"/>
         </w:rPr>
@@ -1301,6 +1378,7 @@
           <w:ilvl w:val="1"/>
           <w:numId w:val="2"/>
         </w:numPr>
+        <w:spacing w:after="0" w:line="240" w:lineRule="auto"/>
         <w:rPr>
           <w:rFonts w:asciiTheme="majorHAnsi" w:hAnsiTheme="majorHAnsi" w:cstheme="majorHAnsi"/>
         </w:rPr>
@@ -1314,13 +1392,15 @@
     </w:p>
     <w:p>
       <w:pPr>
-        <w:rPr>
-          <w:rFonts w:asciiTheme="majorHAnsi" w:hAnsiTheme="majorHAnsi" w:cstheme="majorHAnsi"/>
-        </w:rPr>
-      </w:pPr>
-    </w:p>
-    <w:p>
-      <w:pPr>
+        <w:spacing w:after="0" w:line="240" w:lineRule="auto"/>
+        <w:rPr>
+          <w:rFonts w:asciiTheme="majorHAnsi" w:hAnsiTheme="majorHAnsi" w:cstheme="majorHAnsi"/>
+        </w:rPr>
+      </w:pPr>
+    </w:p>
+    <w:p>
+      <w:pPr>
+        <w:spacing w:after="0" w:line="240" w:lineRule="auto"/>
         <w:jc w:val="center"/>
         <w:rPr>
           <w:rFonts w:asciiTheme="majorHAnsi" w:hAnsiTheme="majorHAnsi" w:cstheme="majorHAnsi"/>
@@ -1352,13 +1432,15 @@
     </w:p>
     <w:p>
       <w:pPr>
-        <w:rPr>
-          <w:rFonts w:asciiTheme="majorHAnsi" w:hAnsiTheme="majorHAnsi" w:cstheme="majorHAnsi"/>
-        </w:rPr>
-      </w:pPr>
-    </w:p>
-    <w:p>
-      <w:pPr>
+        <w:spacing w:after="0" w:line="240" w:lineRule="auto"/>
+        <w:rPr>
+          <w:rFonts w:asciiTheme="majorHAnsi" w:hAnsiTheme="majorHAnsi" w:cstheme="majorHAnsi"/>
+        </w:rPr>
+      </w:pPr>
+    </w:p>
+    <w:p>
+      <w:pPr>
+        <w:spacing w:after="0" w:line="240" w:lineRule="auto"/>
         <w:jc w:val="center"/>
         <w:rPr>
           <w:rFonts w:asciiTheme="majorHAnsi" w:hAnsiTheme="majorHAnsi" w:cstheme="majorHAnsi"/>
@@ -1422,13 +1504,15 @@
     </w:p>
     <w:p>
       <w:pPr>
-        <w:rPr>
-          <w:rFonts w:asciiTheme="majorHAnsi" w:hAnsiTheme="majorHAnsi" w:cstheme="majorHAnsi"/>
-        </w:rPr>
-      </w:pPr>
-    </w:p>
-    <w:p>
-      <w:pPr>
+        <w:spacing w:after="0" w:line="240" w:lineRule="auto"/>
+        <w:rPr>
+          <w:rFonts w:asciiTheme="majorHAnsi" w:hAnsiTheme="majorHAnsi" w:cstheme="majorHAnsi"/>
+        </w:rPr>
+      </w:pPr>
+    </w:p>
+    <w:p>
+      <w:pPr>
+        <w:spacing w:after="0" w:line="240" w:lineRule="auto"/>
         <w:jc w:val="center"/>
         <w:rPr>
           <w:rFonts w:asciiTheme="majorHAnsi" w:hAnsiTheme="majorHAnsi" w:cstheme="majorHAnsi"/>
@@ -1445,6 +1529,7 @@
     </w:p>
     <w:p>
       <w:pPr>
+        <w:spacing w:after="0" w:line="240" w:lineRule="auto"/>
         <w:rPr>
           <w:rFonts w:asciiTheme="majorHAnsi" w:hAnsiTheme="majorHAnsi" w:cstheme="majorHAnsi"/>
         </w:rPr>
@@ -1458,6 +1543,7 @@
     </w:p>
     <w:p>
       <w:pPr>
+        <w:spacing w:after="0" w:line="240" w:lineRule="auto"/>
         <w:rPr>
           <w:rFonts w:asciiTheme="majorHAnsi" w:hAnsiTheme="majorHAnsi" w:cstheme="majorHAnsi"/>
         </w:rPr>
@@ -1495,22 +1581,23 @@
     </w:p>
     <w:p>
       <w:pPr>
-        <w:rPr>
-          <w:rFonts w:asciiTheme="majorHAnsi" w:hAnsiTheme="majorHAnsi" w:cstheme="majorHAnsi"/>
-        </w:rPr>
-      </w:pPr>
-    </w:p>
-    <w:p>
-      <w:pPr>
-        <w:rPr>
-          <w:rFonts w:asciiTheme="majorHAnsi" w:hAnsiTheme="majorHAnsi" w:cstheme="majorHAnsi"/>
-        </w:rPr>
-      </w:pPr>
-      <w:r>
-        <w:rPr>
-          <w:rFonts w:asciiTheme="majorHAnsi" w:hAnsiTheme="majorHAnsi" w:cstheme="majorHAnsi"/>
-        </w:rPr>
-        <w:lastRenderedPageBreak/>
+        <w:spacing w:after="0" w:line="240" w:lineRule="auto"/>
+        <w:rPr>
+          <w:rFonts w:asciiTheme="majorHAnsi" w:hAnsiTheme="majorHAnsi" w:cstheme="majorHAnsi"/>
+        </w:rPr>
+      </w:pPr>
+    </w:p>
+    <w:p>
+      <w:pPr>
+        <w:spacing w:after="0" w:line="240" w:lineRule="auto"/>
+        <w:rPr>
+          <w:rFonts w:asciiTheme="majorHAnsi" w:hAnsiTheme="majorHAnsi" w:cstheme="majorHAnsi"/>
+        </w:rPr>
+      </w:pPr>
+      <w:r>
+        <w:rPr>
+          <w:rFonts w:asciiTheme="majorHAnsi" w:hAnsiTheme="majorHAnsi" w:cstheme="majorHAnsi"/>
+        </w:rPr>
         <w:t>Time Complexity:</w:t>
       </w:r>
     </w:p>
@@ -1788,13 +1875,15 @@
     </w:p>
     <w:p>
       <w:pPr>
-        <w:rPr>
-          <w:rFonts w:asciiTheme="majorHAnsi" w:hAnsiTheme="majorHAnsi" w:cstheme="majorHAnsi"/>
-        </w:rPr>
-      </w:pPr>
-    </w:p>
-    <w:p>
-      <w:pPr>
+        <w:spacing w:after="0" w:line="240" w:lineRule="auto"/>
+        <w:rPr>
+          <w:rFonts w:asciiTheme="majorHAnsi" w:hAnsiTheme="majorHAnsi" w:cstheme="majorHAnsi"/>
+        </w:rPr>
+      </w:pPr>
+    </w:p>
+    <w:p>
+      <w:pPr>
+        <w:spacing w:after="0" w:line="240" w:lineRule="auto"/>
         <w:jc w:val="center"/>
         <w:rPr>
           <w:rFonts w:asciiTheme="majorHAnsi" w:hAnsiTheme="majorHAnsi" w:cstheme="majorHAnsi"/>
@@ -1835,18 +1924,34 @@
           <w:rFonts w:asciiTheme="majorHAnsi" w:hAnsiTheme="majorHAnsi" w:cstheme="majorHAnsi"/>
         </w:rPr>
         <w:tab/>
-        <w:t>Now that it’s done, we can take a step back and say that things went relatively smoothly, in the grand scheme of things anyways. We encountered many, many problems, but we were mostly able to overcome or work around them. Some of the algorithms were frustrating to implement, and others irritated us by stubbornly resisting improvements and other optimizations. But overall, this was a fun project that we hope to continue working on and adding more features to.</w:t>
-      </w:r>
-    </w:p>
-    <w:p>
-      <w:pPr>
-        <w:rPr>
-          <w:rFonts w:asciiTheme="majorHAnsi" w:hAnsiTheme="majorHAnsi" w:cstheme="majorHAnsi"/>
-        </w:rPr>
-      </w:pPr>
-    </w:p>
-    <w:p>
-      <w:pPr>
+        <w:t xml:space="preserve">Now that it’s done, we can take a step back and say that things went relatively smoothly, in the grand scheme of things anyways. We encountered many, many problems, but we were mostly able to overcome or work </w:t>
+      </w:r>
+      <w:proofErr w:type="gramStart"/>
+      <w:r>
+        <w:rPr>
+          <w:rFonts w:asciiTheme="majorHAnsi" w:hAnsiTheme="majorHAnsi" w:cstheme="majorHAnsi"/>
+        </w:rPr>
+        <w:t>around</w:t>
+      </w:r>
+      <w:proofErr w:type="gramEnd"/>
+      <w:r>
+        <w:rPr>
+          <w:rFonts w:asciiTheme="majorHAnsi" w:hAnsiTheme="majorHAnsi" w:cstheme="majorHAnsi"/>
+        </w:rPr>
+        <w:t xml:space="preserve"> them. Some of the algorithms were frustrating to implement, and others irritated us by stubbornly resisting improvements and other optimizations. But overall, this was a fun project that we hope to continue working on and adding more features to.</w:t>
+      </w:r>
+    </w:p>
+    <w:p>
+      <w:pPr>
+        <w:spacing w:after="0" w:line="240" w:lineRule="auto"/>
+        <w:rPr>
+          <w:rFonts w:asciiTheme="majorHAnsi" w:hAnsiTheme="majorHAnsi" w:cstheme="majorHAnsi"/>
+        </w:rPr>
+      </w:pPr>
+    </w:p>
+    <w:p>
+      <w:pPr>
+        <w:spacing w:after="0" w:line="240" w:lineRule="auto"/>
         <w:rPr>
           <w:rFonts w:asciiTheme="majorHAnsi" w:hAnsiTheme="majorHAnsi" w:cstheme="majorHAnsi"/>
         </w:rPr>
@@ -1861,6 +1966,7 @@
     <w:p>
       <w:pPr>
         <w:spacing w:after="0" w:line="240" w:lineRule="auto"/>
+        <w:ind w:firstLine="720"/>
         <w:rPr>
           <w:rFonts w:asciiTheme="majorHAnsi" w:hAnsiTheme="majorHAnsi" w:cstheme="majorHAnsi"/>
         </w:rPr>
@@ -1884,6 +1990,7 @@
         <w:rPr>
           <w:rFonts w:asciiTheme="majorHAnsi" w:hAnsiTheme="majorHAnsi" w:cstheme="majorHAnsi"/>
         </w:rPr>
+        <w:lastRenderedPageBreak/>
         <w:t>An additional challenge was that several of the algorithms, namely the genetic, ant colony optimization, and an unincluded particle swarm optimization, experienced pre-mature convergence. Roughly speaking, all these algorithms work by initializing many random solutions in the sample space and moving the various solutions towards the current best solution. This allows these algorithms to be useable in a wide variety of situations, but in order to be effective, these algorithms require that enough of these solutions be created to effectively cover the sample space. Pre-mature convergence occurs when these solutions all gravitate towards a local minimum and become similar to each other, limiting their ability to break out of the local minimum. A general recommendation that we encountered was that the number of sample solutions (individuals in the genetic algorithm, ants in the ant colony, and particles in the particle swarm) should greatly exceed the number of cities in our route. This was somewhat possible to achieve for the computationally simpler genetic algorithm, but was not achievable in the ant colony, and was so bad in the particle swarm optimization that we chose not to include it. It appears that this is the price that these algorithms pay for their generality.</w:t>
       </w:r>
     </w:p>
@@ -1899,12 +2006,12 @@
         <w:rPr>
           <w:rFonts w:asciiTheme="majorHAnsi" w:hAnsiTheme="majorHAnsi" w:cstheme="majorHAnsi"/>
         </w:rPr>
-        <w:lastRenderedPageBreak/>
         <w:t>A final challenge was scope creep. While researching this problem, we encountered a significant number of interesting sounding algorithms that distracted us from focusing on the core project. In addition to the ones that we did eventually implement, we attempted to implement particle swarm optimization, and looked into state transition, tabu search, artificial bee colony, and black hole optimization.</w:t>
       </w:r>
     </w:p>
     <w:p>
       <w:pPr>
+        <w:spacing w:after="0" w:line="240" w:lineRule="auto"/>
         <w:rPr>
           <w:rFonts w:asciiTheme="majorHAnsi" w:hAnsiTheme="majorHAnsi" w:cstheme="majorHAnsi"/>
         </w:rPr>
@@ -1941,6 +2048,7 @@
     </w:p>
     <w:p>
       <w:pPr>
+        <w:spacing w:after="0" w:line="240" w:lineRule="auto"/>
         <w:rPr>
           <w:rFonts w:asciiTheme="majorHAnsi" w:hAnsiTheme="majorHAnsi" w:cstheme="majorHAnsi"/>
         </w:rPr>
@@ -1976,19 +2084,25 @@
         <w:rPr>
           <w:rFonts w:asciiTheme="majorHAnsi" w:hAnsiTheme="majorHAnsi" w:cstheme="majorHAnsi"/>
         </w:rPr>
-        <w:t xml:space="preserve">Chloe: </w:t>
-      </w:r>
-      <w:r>
-        <w:rPr>
-          <w:rFonts w:asciiTheme="majorHAnsi" w:hAnsiTheme="majorHAnsi" w:cstheme="majorHAnsi"/>
-        </w:rPr>
-        <w:t>I had personally never heard of the traveling salesman problems, so this was a really good learning experience</w:t>
-      </w:r>
-      <w:r>
-        <w:rPr>
-          <w:rFonts w:asciiTheme="majorHAnsi" w:hAnsiTheme="majorHAnsi" w:cstheme="majorHAnsi"/>
-        </w:rPr>
-        <w:t xml:space="preserve">. I got to see several algorithms I had not heard of in work, and was able to do a lot of deep diving and research about the topic. </w:t>
+        <w:t>Chloe: I had personally never heard of the traveling salesman problems, so this was a really good learning experience</w:t>
+      </w:r>
+      <w:r>
+        <w:rPr>
+          <w:rFonts w:asciiTheme="majorHAnsi" w:hAnsiTheme="majorHAnsi" w:cstheme="majorHAnsi"/>
+        </w:rPr>
+        <w:t xml:space="preserve">. I got to see several algorithms I had not heard of in </w:t>
+      </w:r>
+      <w:r>
+        <w:rPr>
+          <w:rFonts w:asciiTheme="majorHAnsi" w:hAnsiTheme="majorHAnsi" w:cstheme="majorHAnsi"/>
+        </w:rPr>
+        <w:t>work and</w:t>
+      </w:r>
+      <w:r>
+        <w:rPr>
+          <w:rFonts w:asciiTheme="majorHAnsi" w:hAnsiTheme="majorHAnsi" w:cstheme="majorHAnsi"/>
+        </w:rPr>
+        <w:t xml:space="preserve"> was able to do a lot of deep diving and research about the topic. </w:t>
       </w:r>
     </w:p>
     <w:p>
@@ -2012,6 +2126,7 @@
     </w:p>
     <w:p>
       <w:pPr>
+        <w:spacing w:after="0" w:line="240" w:lineRule="auto"/>
         <w:rPr>
           <w:rFonts w:asciiTheme="majorHAnsi" w:hAnsiTheme="majorHAnsi" w:cstheme="majorHAnsi"/>
         </w:rPr>

</xml_diff>